<commit_message>
Working on binary searches
</commit_message>
<xml_diff>
--- a/Leetcode笔记.docx
+++ b/Leetcode笔记.docx
@@ -1016,7 +1016,7 @@
                     <pic:cNvPicPr/>
                   </pic:nvPicPr>
                   <pic:blipFill>
-                    <a:blip r:embed="rId5" cstate="print">
+                    <a:blip r:embed="rId6" cstate="print">
                       <a:extLst>
                         <a:ext uri="{28A0092B-C50C-407E-A947-70E740481C1C}">
                           <a14:useLocalDpi xmlns:a14="http://schemas.microsoft.com/office/drawing/2010/main" val="0"/>
@@ -1087,7 +1087,7 @@
                     <pic:cNvPicPr/>
                   </pic:nvPicPr>
                   <pic:blipFill>
-                    <a:blip r:embed="rId6">
+                    <a:blip r:embed="rId7">
                       <a:extLst>
                         <a:ext uri="{28A0092B-C50C-407E-A947-70E740481C1C}">
                           <a14:useLocalDpi xmlns:a14="http://schemas.microsoft.com/office/drawing/2010/main" val="0"/>
@@ -1346,7 +1346,7 @@
                     <pic:cNvPicPr/>
                   </pic:nvPicPr>
                   <pic:blipFill>
-                    <a:blip r:embed="rId7"/>
+                    <a:blip r:embed="rId8"/>
                     <a:stretch>
                       <a:fillRect/>
                     </a:stretch>
@@ -2123,7 +2123,7 @@
                     <pic:cNvPicPr/>
                   </pic:nvPicPr>
                   <pic:blipFill>
-                    <a:blip r:embed="rId8">
+                    <a:blip r:embed="rId9">
                       <a:extLst>
                         <a:ext uri="{28A0092B-C50C-407E-A947-70E740481C1C}">
                           <a14:useLocalDpi xmlns:a14="http://schemas.microsoft.com/office/drawing/2010/main" val="0"/>
@@ -2692,7 +2692,7 @@
                     <pic:cNvPicPr/>
                   </pic:nvPicPr>
                   <pic:blipFill rotWithShape="1">
-                    <a:blip r:embed="rId9"/>
+                    <a:blip r:embed="rId10"/>
                     <a:srcRect l="1206" t="2986" r="1709" b="5868"/>
                     <a:stretch/>
                   </pic:blipFill>
@@ -3002,6 +3002,27 @@
         </w:rPr>
         <w:t>这道题是典型的双指针题，使用快慢指针。初见时思路差了一层，不应该想着交换重复项和后面的非重复项，而应该直接将非重复项覆盖重复项，如此一来前k项均为非重复项了。</w:t>
       </w:r>
+      <w:r>
+        <w:rPr>
+          <w:rFonts w:hint="eastAsia"/>
+        </w:rPr>
+        <w:t>参考</w:t>
+      </w:r>
+      <w:hyperlink r:id="rId11" w:anchor="%E5%85%B6%E4%BB%96%E8%AF%AD%E8%A8%80%E7%89%88%E6%9C%AC" w:history="1">
+        <w:r>
+          <w:rPr>
+            <w:rStyle w:val="a7"/>
+            <w:rFonts w:hint="eastAsia"/>
+          </w:rPr>
+          <w:t>这篇文章</w:t>
+        </w:r>
+      </w:hyperlink>
+      <w:r>
+        <w:rPr>
+          <w:rFonts w:hint="eastAsia"/>
+        </w:rPr>
+        <w:t>。</w:t>
+      </w:r>
     </w:p>
     <w:p>
       <w:pPr>
@@ -3120,9 +3141,6 @@
     <w:p>
       <w:pPr>
         <w:ind w:left="360" w:firstLineChars="0" w:firstLine="0"/>
-        <w:rPr>
-          <w:rFonts w:hint="eastAsia"/>
-        </w:rPr>
       </w:pPr>
       <w:r>
         <w:rPr>
@@ -3196,9 +3214,6 @@
     <w:p>
       <w:pPr>
         <w:ind w:left="360" w:firstLineChars="0" w:firstLine="0"/>
-        <w:rPr>
-          <w:rFonts w:hint="eastAsia"/>
-        </w:rPr>
       </w:pPr>
       <w:r>
         <w:rPr>
@@ -3267,9 +3282,6 @@
     <w:p>
       <w:pPr>
         <w:ind w:left="360" w:firstLineChars="0" w:firstLine="0"/>
-        <w:rPr>
-          <w:rFonts w:hint="eastAsia"/>
-        </w:rPr>
       </w:pPr>
       <w:r>
         <w:rPr>
@@ -3291,6 +3303,20 @@
           <w:rFonts w:hint="eastAsia"/>
         </w:rPr>
         <w:t>而没有影响；若出现多余右括号，则二者清零后重新开始，前面的组合全部不算，字符串在此被斩断。</w:t>
+      </w:r>
+    </w:p>
+    <w:p>
+      <w:pPr>
+        <w:ind w:firstLineChars="0" w:firstLine="0"/>
+      </w:pPr>
+    </w:p>
+    <w:p>
+      <w:pPr>
+        <w:ind w:firstLineChars="0" w:firstLine="0"/>
+      </w:pPr>
+      <w:r>
+        <w:lastRenderedPageBreak/>
+        <w:t>2024年1月19日星期五</w:t>
       </w:r>
     </w:p>
     <w:p>
@@ -3298,7 +3324,637 @@
         <w:pStyle w:val="a3"/>
         <w:numPr>
           <w:ilvl w:val="0"/>
-          <w:numId w:val="13"/>
+          <w:numId w:val="14"/>
+        </w:numPr>
+        <w:ind w:firstLineChars="0"/>
+      </w:pPr>
+      <w:r>
+        <w:rPr>
+          <w:rFonts w:hint="eastAsia"/>
+        </w:rPr>
+        <w:t>[</w:t>
+      </w:r>
+      <w:r>
+        <w:t xml:space="preserve">33] </w:t>
+      </w:r>
+      <w:r>
+        <w:rPr>
+          <w:rFonts w:hint="eastAsia"/>
+        </w:rPr>
+        <w:t>Search</w:t>
+      </w:r>
+      <w:r>
+        <w:t xml:space="preserve"> </w:t>
+      </w:r>
+      <w:r>
+        <w:rPr>
+          <w:rFonts w:hint="eastAsia"/>
+        </w:rPr>
+        <w:t>in</w:t>
+      </w:r>
+      <w:r>
+        <w:t xml:space="preserve"> Rotated Sorted Array</w:t>
+      </w:r>
+    </w:p>
+    <w:p>
+      <w:pPr>
+        <w:ind w:firstLineChars="0" w:firstLine="0"/>
+      </w:pPr>
+      <w:r>
+        <w:rPr>
+          <w:rFonts w:hint="eastAsia"/>
+        </w:rPr>
+        <w:t>给定一个平移某一未知k单位的单增数组，在其中寻找给定目标数字。要求O</w:t>
+      </w:r>
+      <w:r>
+        <w:t>(log N)</w:t>
+      </w:r>
+      <w:r>
+        <w:rPr>
+          <w:rFonts w:hint="eastAsia"/>
+        </w:rPr>
+        <w:t>复杂度</w:t>
+      </w:r>
+    </w:p>
+    <w:p>
+      <w:pPr>
+        <w:ind w:firstLineChars="0" w:firstLine="0"/>
+      </w:pPr>
+    </w:p>
+    <w:p>
+      <w:pPr>
+        <w:ind w:firstLineChars="0" w:firstLine="0"/>
+      </w:pPr>
+      <w:r>
+        <w:rPr>
+          <w:rFonts w:hint="eastAsia"/>
+        </w:rPr>
+        <w:t>这道题非常有意思，可以思考的点很多，解题方法也很多。</w:t>
+      </w:r>
+    </w:p>
+    <w:p>
+      <w:pPr>
+        <w:ind w:firstLineChars="0" w:firstLine="0"/>
+      </w:pPr>
+    </w:p>
+    <w:p>
+      <w:pPr>
+        <w:ind w:firstLineChars="0" w:firstLine="0"/>
+        <w:rPr>
+          <w:b/>
+          <w:bCs/>
+        </w:rPr>
+      </w:pPr>
+      <w:r>
+        <w:rPr>
+          <w:rFonts w:hint="eastAsia"/>
+        </w:rPr>
+        <w:t>首先为了满足复杂度要求，肯定采用二分法。</w:t>
+      </w:r>
+      <w:r>
+        <w:rPr>
+          <w:rFonts w:hint="eastAsia"/>
+          <w:b/>
+          <w:bCs/>
+        </w:rPr>
+        <w:t>二分法对细节的要求非常高，等号和边界条件的处理可能导致完全不同的结果。</w:t>
+      </w:r>
+    </w:p>
+    <w:p>
+      <w:pPr>
+        <w:ind w:firstLineChars="0" w:firstLine="0"/>
+      </w:pPr>
+      <w:r>
+        <w:rPr>
+          <w:rFonts w:hint="eastAsia"/>
+        </w:rPr>
+        <w:t>这道题可以被拆分成两个问题，首先是寻找平移单位k，然后基于k对数组查找。而寻找k又可以被等价为寻找数组中的最小数，因为由于其单增的特性，数组的最小值所在处就是k值。</w:t>
+      </w:r>
+    </w:p>
+    <w:p>
+      <w:pPr>
+        <w:ind w:firstLineChars="0" w:firstLine="0"/>
+        <w:rPr>
+          <w:b/>
+          <w:bCs/>
+        </w:rPr>
+      </w:pPr>
+      <w:r>
+        <w:rPr>
+          <w:rFonts w:hint="eastAsia"/>
+        </w:rPr>
+        <w:t>查找被平移的单增数列的最小值可以采用修改版二分法</w:t>
+      </w:r>
+      <w:r>
+        <w:rPr>
+          <w:rFonts w:hint="eastAsia"/>
+        </w:rPr>
+        <w:t>，参考[</w:t>
+      </w:r>
+      <w:r>
+        <w:t>153]</w:t>
+      </w:r>
+      <w:r>
+        <w:rPr>
+          <w:rFonts w:hint="eastAsia"/>
+        </w:rPr>
+        <w:t>。观察目标数列如[</w:t>
+      </w:r>
+      <w:r>
+        <w:t>4,5,6,7,0,1,2]</w:t>
+      </w:r>
+      <w:r>
+        <w:rPr>
+          <w:rFonts w:hint="eastAsia"/>
+        </w:rPr>
+        <w:t>，可以发现数列中点和数列队尾的大小比较指出了最小值所在的方位。中点较小则其在左半边，中点较大则在右半边。</w:t>
+      </w:r>
+      <w:r>
+        <w:rPr>
+          <w:rFonts w:hint="eastAsia"/>
+        </w:rPr>
+        <w:t>由此进入对应半边持续搜寻即可。</w:t>
+      </w:r>
+      <w:r>
+        <w:rPr>
+          <w:rFonts w:hint="eastAsia"/>
+          <w:b/>
+          <w:bCs/>
+        </w:rPr>
+        <w:t>注意：这里的细节要求非常高，如究竟持续和队尾的数字比较，还是和新的right对应的数字比较；对应的left和right应该如何变？这些细节问题都需要写一个例子仔细推导。</w:t>
+      </w:r>
+    </w:p>
+    <w:p>
+      <w:pPr>
+        <w:ind w:firstLineChars="0" w:firstLine="0"/>
+      </w:pPr>
+      <w:r>
+        <w:rPr>
+          <w:rFonts w:hint="eastAsia"/>
+        </w:rPr>
+        <w:t>找到k后最直观的方法是对k的左右两边进行二分查找，因为其分别是单调数列。也可以运用平移值k创建一个平移后的二分查找。</w:t>
+      </w:r>
+    </w:p>
+    <w:p>
+      <w:pPr>
+        <w:ind w:firstLineChars="0" w:firstLine="0"/>
+      </w:pPr>
+    </w:p>
+    <w:p>
+      <w:pPr>
+        <w:ind w:firstLineChars="0" w:firstLine="0"/>
+      </w:pPr>
+      <w:r>
+        <w:rPr>
+          <w:rFonts w:hint="eastAsia"/>
+        </w:rPr>
+        <w:t>当然，也可以利用目标值与数组首位的大小比较判断目标值在数组的哪一半，参考：</w:t>
+      </w:r>
+    </w:p>
+    <w:p>
+      <w:pPr>
+        <w:ind w:firstLineChars="0" w:firstLine="0"/>
+        <w:rPr>
+          <w:highlight w:val="yellow"/>
+        </w:rPr>
+      </w:pPr>
+      <w:r>
+        <w:rPr>
+          <w:rFonts w:hint="eastAsia"/>
+          <w:highlight w:val="yellow"/>
+        </w:rPr>
+        <w:t>对于旋转数组</w:t>
+      </w:r>
+      <w:r>
+        <w:rPr>
+          <w:highlight w:val="yellow"/>
+        </w:rPr>
+        <w:t xml:space="preserve"> nums = [4,5,6,7,0,1,2]</w:t>
+      </w:r>
+    </w:p>
+    <w:p>
+      <w:pPr>
+        <w:ind w:firstLineChars="0" w:firstLine="0"/>
+        <w:rPr>
+          <w:highlight w:val="yellow"/>
+        </w:rPr>
+      </w:pPr>
+      <w:r>
+        <w:rPr>
+          <w:rFonts w:hint="eastAsia"/>
+          <w:highlight w:val="yellow"/>
+        </w:rPr>
+        <w:t>首先根据</w:t>
+      </w:r>
+      <w:r>
+        <w:rPr>
+          <w:highlight w:val="yellow"/>
+        </w:rPr>
+        <w:t xml:space="preserve"> nums[0] 与 target 的关系判断 target 是在左段还是右段。</w:t>
+      </w:r>
+    </w:p>
+    <w:p>
+      <w:pPr>
+        <w:ind w:firstLineChars="0" w:firstLine="0"/>
+        <w:rPr>
+          <w:highlight w:val="yellow"/>
+        </w:rPr>
+      </w:pPr>
+    </w:p>
+    <w:p>
+      <w:pPr>
+        <w:ind w:firstLineChars="0" w:firstLine="0"/>
+        <w:rPr>
+          <w:highlight w:val="yellow"/>
+        </w:rPr>
+      </w:pPr>
+      <w:r>
+        <w:rPr>
+          <w:rFonts w:hint="eastAsia"/>
+          <w:highlight w:val="yellow"/>
+        </w:rPr>
+        <w:t>例如</w:t>
+      </w:r>
+      <w:r>
+        <w:rPr>
+          <w:highlight w:val="yellow"/>
+        </w:rPr>
+        <w:t xml:space="preserve"> target = 5, 目标值在左半段，因此在 [4, 5, 6, 7, inf, inf, inf] 这个有序数组里找就行了；</w:t>
+      </w:r>
+    </w:p>
+    <w:p>
+      <w:pPr>
+        <w:ind w:firstLineChars="0" w:firstLine="0"/>
+      </w:pPr>
+      <w:r>
+        <w:rPr>
+          <w:rFonts w:hint="eastAsia"/>
+          <w:highlight w:val="yellow"/>
+        </w:rPr>
+        <w:t>例如</w:t>
+      </w:r>
+      <w:r>
+        <w:rPr>
+          <w:highlight w:val="yellow"/>
+        </w:rPr>
+        <w:t xml:space="preserve"> target = 1, 目标值在右半段，因此在 [-inf, -inf, -inf, -inf, 0, 1, 2] 这个有序数组里找</w:t>
+      </w:r>
+    </w:p>
+    <w:p>
+      <w:pPr>
+        <w:ind w:firstLineChars="0" w:firstLine="0"/>
+      </w:pPr>
+    </w:p>
+    <w:p>
+      <w:pPr>
+        <w:ind w:firstLineChars="0" w:firstLine="0"/>
+      </w:pPr>
+      <w:r>
+        <w:rPr>
+          <w:rFonts w:hint="eastAsia"/>
+        </w:rPr>
+        <w:t>附：</w:t>
+      </w:r>
+      <w:hyperlink r:id="rId12" w:anchor="%E7%AE%97%E6%B3%95%E5%85%AC%E5%BC%80%E8%AF%BE" w:history="1">
+        <w:r>
+          <w:rPr>
+            <w:rStyle w:val="a7"/>
+            <w:rFonts w:hint="eastAsia"/>
+          </w:rPr>
+          <w:t>二分查找要确定区间的定义</w:t>
+        </w:r>
+      </w:hyperlink>
+    </w:p>
+    <w:p>
+      <w:pPr>
+        <w:ind w:firstLineChars="0" w:firstLine="0"/>
+      </w:pPr>
+      <w:r>
+        <w:rPr>
+          <w:noProof/>
+        </w:rPr>
+        <w:drawing>
+          <wp:inline distT="0" distB="0" distL="0" distR="0" wp14:anchorId="33A5826D" wp14:editId="2B41C55F">
+            <wp:extent cx="5274310" cy="953135"/>
+            <wp:effectExtent l="0" t="0" r="2540" b="0"/>
+            <wp:docPr id="6" name="图片 6"/>
+            <wp:cNvGraphicFramePr>
+              <a:graphicFrameLocks xmlns:a="http://schemas.openxmlformats.org/drawingml/2006/main" noChangeAspect="1"/>
+            </wp:cNvGraphicFramePr>
+            <a:graphic xmlns:a="http://schemas.openxmlformats.org/drawingml/2006/main">
+              <a:graphicData uri="http://schemas.openxmlformats.org/drawingml/2006/picture">
+                <pic:pic xmlns:pic="http://schemas.openxmlformats.org/drawingml/2006/picture">
+                  <pic:nvPicPr>
+                    <pic:cNvPr id="1" name=""/>
+                    <pic:cNvPicPr/>
+                  </pic:nvPicPr>
+                  <pic:blipFill>
+                    <a:blip r:embed="rId13"/>
+                    <a:stretch>
+                      <a:fillRect/>
+                    </a:stretch>
+                  </pic:blipFill>
+                  <pic:spPr>
+                    <a:xfrm>
+                      <a:off x="0" y="0"/>
+                      <a:ext cx="5274310" cy="953135"/>
+                    </a:xfrm>
+                    <a:prstGeom prst="rect">
+                      <a:avLst/>
+                    </a:prstGeom>
+                  </pic:spPr>
+                </pic:pic>
+              </a:graphicData>
+            </a:graphic>
+          </wp:inline>
+        </w:drawing>
+      </w:r>
+    </w:p>
+    <w:p>
+      <w:pPr>
+        <w:ind w:firstLineChars="0" w:firstLine="0"/>
+      </w:pPr>
+      <w:r>
+        <w:rPr>
+          <w:noProof/>
+        </w:rPr>
+        <w:drawing>
+          <wp:inline distT="0" distB="0" distL="0" distR="0" wp14:anchorId="13138045" wp14:editId="4DA424F6">
+            <wp:extent cx="5274310" cy="1593215"/>
+            <wp:effectExtent l="0" t="0" r="2540" b="6985"/>
+            <wp:docPr id="7" name="图片 7"/>
+            <wp:cNvGraphicFramePr>
+              <a:graphicFrameLocks xmlns:a="http://schemas.openxmlformats.org/drawingml/2006/main" noChangeAspect="1"/>
+            </wp:cNvGraphicFramePr>
+            <a:graphic xmlns:a="http://schemas.openxmlformats.org/drawingml/2006/main">
+              <a:graphicData uri="http://schemas.openxmlformats.org/drawingml/2006/picture">
+                <pic:pic xmlns:pic="http://schemas.openxmlformats.org/drawingml/2006/picture">
+                  <pic:nvPicPr>
+                    <pic:cNvPr id="1" name=""/>
+                    <pic:cNvPicPr/>
+                  </pic:nvPicPr>
+                  <pic:blipFill>
+                    <a:blip r:embed="rId14"/>
+                    <a:stretch>
+                      <a:fillRect/>
+                    </a:stretch>
+                  </pic:blipFill>
+                  <pic:spPr>
+                    <a:xfrm>
+                      <a:off x="0" y="0"/>
+                      <a:ext cx="5274310" cy="1593215"/>
+                    </a:xfrm>
+                    <a:prstGeom prst="rect">
+                      <a:avLst/>
+                    </a:prstGeom>
+                  </pic:spPr>
+                </pic:pic>
+              </a:graphicData>
+            </a:graphic>
+          </wp:inline>
+        </w:drawing>
+      </w:r>
+    </w:p>
+    <w:p>
+      <w:pPr>
+        <w:widowControl/>
+        <w:ind w:firstLineChars="0" w:firstLine="0"/>
+        <w:jc w:val="left"/>
+      </w:pPr>
+      <w:r>
+        <w:br w:type="page"/>
+      </w:r>
+    </w:p>
+    <w:p>
+      <w:pPr>
+        <w:ind w:firstLineChars="0" w:firstLine="0"/>
+        <w:rPr>
+          <w:b/>
+          <w:bCs/>
+        </w:rPr>
+      </w:pPr>
+      <w:r>
+        <w:rPr>
+          <w:rFonts w:hint="eastAsia"/>
+          <w:b/>
+          <w:bCs/>
+        </w:rPr>
+        <w:lastRenderedPageBreak/>
+        <w:t>双指针法系统训练：</w:t>
+      </w:r>
+    </w:p>
+    <w:p>
+      <w:pPr>
+        <w:pStyle w:val="a3"/>
+        <w:numPr>
+          <w:ilvl w:val="0"/>
+          <w:numId w:val="15"/>
+        </w:numPr>
+        <w:ind w:firstLineChars="0"/>
+      </w:pPr>
+      <w:r>
+        <w:rPr>
+          <w:rFonts w:hint="eastAsia"/>
+        </w:rPr>
+        <w:t>[</w:t>
+      </w:r>
+      <w:r>
+        <w:t xml:space="preserve">977] </w:t>
+      </w:r>
+      <w:r>
+        <w:rPr>
+          <w:rFonts w:hint="eastAsia"/>
+        </w:rPr>
+        <w:t>有序数组的平方</w:t>
+      </w:r>
+    </w:p>
+    <w:p>
+      <w:pPr>
+        <w:ind w:firstLineChars="0" w:firstLine="0"/>
+      </w:pPr>
+      <w:r>
+        <w:rPr>
+          <w:rFonts w:hint="eastAsia"/>
+        </w:rPr>
+        <w:t>给一个非降数组，返回其各数平方的非降数组。要求O</w:t>
+      </w:r>
+      <w:r>
+        <w:t>(N)</w:t>
+      </w:r>
+    </w:p>
+    <w:p>
+      <w:pPr>
+        <w:ind w:firstLineChars="0" w:firstLine="0"/>
+      </w:pPr>
+      <w:r>
+        <w:rPr>
+          <w:rFonts w:hint="eastAsia"/>
+        </w:rPr>
+        <w:t>这题运用双指针法可以达到O(</w:t>
+      </w:r>
+      <w:r>
+        <w:t>N)</w:t>
+      </w:r>
+      <w:r>
+        <w:rPr>
+          <w:rFonts w:hint="eastAsia"/>
+        </w:rPr>
+        <w:t>。最初的想法是找到中间最小的数字向两边遍历，比较其平方大小，从小到大填入目标数组。但实际上可以从两边开始向中间遍历，由尾至头地填入目标数组，便省去了找到最小数这一步。</w:t>
+      </w:r>
+    </w:p>
+    <w:p>
+      <w:pPr>
+        <w:pStyle w:val="a3"/>
+        <w:numPr>
+          <w:ilvl w:val="0"/>
+          <w:numId w:val="15"/>
+        </w:numPr>
+        <w:ind w:firstLineChars="0"/>
+        <w:rPr>
+          <w:rFonts w:hint="eastAsia"/>
+        </w:rPr>
+      </w:pPr>
+    </w:p>
+    <w:p>
+      <w:pPr>
+        <w:widowControl/>
+        <w:ind w:firstLineChars="0" w:firstLine="0"/>
+        <w:jc w:val="left"/>
+      </w:pPr>
+      <w:r>
+        <w:br w:type="page"/>
+      </w:r>
+    </w:p>
+    <w:p>
+      <w:pPr>
+        <w:ind w:firstLineChars="0" w:firstLine="0"/>
+        <w:rPr>
+          <w:b/>
+          <w:bCs/>
+        </w:rPr>
+      </w:pPr>
+      <w:r>
+        <w:rPr>
+          <w:rFonts w:hint="eastAsia"/>
+          <w:b/>
+          <w:bCs/>
+        </w:rPr>
+        <w:lastRenderedPageBreak/>
+        <w:t>二分法系统训练</w:t>
+      </w:r>
+    </w:p>
+    <w:p>
+      <w:pPr>
+        <w:pStyle w:val="a3"/>
+        <w:numPr>
+          <w:ilvl w:val="0"/>
+          <w:numId w:val="16"/>
+        </w:numPr>
+        <w:ind w:firstLineChars="0"/>
+      </w:pPr>
+      <w:r>
+        <w:rPr>
+          <w:rFonts w:hint="eastAsia"/>
+        </w:rPr>
+        <w:t>[</w:t>
+      </w:r>
+      <w:r>
+        <w:t>34] Find First and Last Position of Element in Sorted Array</w:t>
+      </w:r>
+    </w:p>
+    <w:p>
+      <w:pPr>
+        <w:ind w:firstLineChars="0" w:firstLine="0"/>
+      </w:pPr>
+      <w:r>
+        <w:rPr>
+          <w:rFonts w:hint="eastAsia"/>
+        </w:rPr>
+        <w:t>给定一个可能有重复的非降数列，找到目标数在数组中的起止索引，若无返回[</w:t>
+      </w:r>
+      <w:r>
+        <w:t>-1,-1]</w:t>
+      </w:r>
+    </w:p>
+    <w:p>
+      <w:pPr>
+        <w:ind w:firstLineChars="0" w:firstLine="0"/>
+      </w:pPr>
+    </w:p>
+    <w:p>
+      <w:pPr>
+        <w:ind w:firstLineChars="0" w:firstLine="0"/>
+      </w:pPr>
+      <w:r>
+        <w:rPr>
+          <w:rFonts w:hint="eastAsia"/>
+        </w:rPr>
+        <w:t>这道题是一个很有意思的二分法变体题。其核心思想在于，不再单纯的寻找目标数，转而寻找目标数首次和末次出现的位置。为了避免找出所有目标数导致的近似线性运行时间，我们通过修改二分法使得仅寻找头尾。</w:t>
+      </w:r>
+    </w:p>
+    <w:p>
+      <w:pPr>
+        <w:ind w:firstLineChars="0" w:firstLine="0"/>
+      </w:pPr>
+      <w:r>
+        <w:rPr>
+          <w:rFonts w:hint="eastAsia"/>
+        </w:rPr>
+        <w:t>二分法的修改也很直观，如果当前需要寻找头，而目前找到的这个目标函数满足</w:t>
+      </w:r>
+    </w:p>
+    <w:p>
+      <w:pPr>
+        <w:pStyle w:val="a3"/>
+        <w:numPr>
+          <w:ilvl w:val="0"/>
+          <w:numId w:val="17"/>
+        </w:numPr>
+        <w:ind w:firstLineChars="0"/>
+      </w:pPr>
+      <w:r>
+        <w:rPr>
+          <w:rFonts w:hint="eastAsia"/>
+        </w:rPr>
+        <w:t>其位于当前子串的首位，或</w:t>
+      </w:r>
+    </w:p>
+    <w:p>
+      <w:pPr>
+        <w:pStyle w:val="a3"/>
+        <w:numPr>
+          <w:ilvl w:val="0"/>
+          <w:numId w:val="17"/>
+        </w:numPr>
+        <w:ind w:firstLineChars="0"/>
+      </w:pPr>
+      <w:r>
+        <w:rPr>
+          <w:rFonts w:hint="eastAsia"/>
+        </w:rPr>
+        <w:t>其前一位不等于目标</w:t>
+      </w:r>
+    </w:p>
+    <w:p>
+      <w:pPr>
+        <w:ind w:firstLineChars="0" w:firstLine="0"/>
+        <w:rPr>
+          <w:rFonts w:hint="eastAsia"/>
+        </w:rPr>
+      </w:pPr>
+      <w:r>
+        <w:rPr>
+          <w:rFonts w:hint="eastAsia"/>
+        </w:rPr>
+        <w:t>则这就是头，返回即可，否则将搜寻范围缩小。寻找尾类似。这一操作类似于除了大小关系之外，又增加了一个头尾判断这一进一步二分的条件。</w:t>
+      </w:r>
+    </w:p>
+    <w:p>
+      <w:pPr>
+        <w:pStyle w:val="a3"/>
+        <w:numPr>
+          <w:ilvl w:val="0"/>
+          <w:numId w:val="16"/>
         </w:numPr>
         <w:ind w:firstLineChars="0"/>
         <w:rPr>
@@ -3408,6 +4064,119 @@
     </w:lvl>
   </w:abstractNum>
   <w:abstractNum w:abstractNumId="1" w15:restartNumberingAfterBreak="0">
+    <w:nsid w:val="07236B20"/>
+    <w:multiLevelType w:val="hybridMultilevel"/>
+    <w:tmpl w:val="FB4C22CA"/>
+    <w:lvl w:ilvl="0" w:tplc="04090001">
+      <w:start w:val="1"/>
+      <w:numFmt w:val="bullet"/>
+      <w:lvlText w:val=""/>
+      <w:lvlJc w:val="left"/>
+      <w:pPr>
+        <w:ind w:left="420" w:hanging="420"/>
+      </w:pPr>
+      <w:rPr>
+        <w:rFonts w:ascii="Wingdings" w:hAnsi="Wingdings" w:hint="default"/>
+      </w:rPr>
+    </w:lvl>
+    <w:lvl w:ilvl="1" w:tplc="04090003" w:tentative="1">
+      <w:start w:val="1"/>
+      <w:numFmt w:val="bullet"/>
+      <w:lvlText w:val=""/>
+      <w:lvlJc w:val="left"/>
+      <w:pPr>
+        <w:ind w:left="840" w:hanging="420"/>
+      </w:pPr>
+      <w:rPr>
+        <w:rFonts w:ascii="Wingdings" w:hAnsi="Wingdings" w:hint="default"/>
+      </w:rPr>
+    </w:lvl>
+    <w:lvl w:ilvl="2" w:tplc="04090005" w:tentative="1">
+      <w:start w:val="1"/>
+      <w:numFmt w:val="bullet"/>
+      <w:lvlText w:val=""/>
+      <w:lvlJc w:val="left"/>
+      <w:pPr>
+        <w:ind w:left="1260" w:hanging="420"/>
+      </w:pPr>
+      <w:rPr>
+        <w:rFonts w:ascii="Wingdings" w:hAnsi="Wingdings" w:hint="default"/>
+      </w:rPr>
+    </w:lvl>
+    <w:lvl w:ilvl="3" w:tplc="04090001" w:tentative="1">
+      <w:start w:val="1"/>
+      <w:numFmt w:val="bullet"/>
+      <w:lvlText w:val=""/>
+      <w:lvlJc w:val="left"/>
+      <w:pPr>
+        <w:ind w:left="1680" w:hanging="420"/>
+      </w:pPr>
+      <w:rPr>
+        <w:rFonts w:ascii="Wingdings" w:hAnsi="Wingdings" w:hint="default"/>
+      </w:rPr>
+    </w:lvl>
+    <w:lvl w:ilvl="4" w:tplc="04090003" w:tentative="1">
+      <w:start w:val="1"/>
+      <w:numFmt w:val="bullet"/>
+      <w:lvlText w:val=""/>
+      <w:lvlJc w:val="left"/>
+      <w:pPr>
+        <w:ind w:left="2100" w:hanging="420"/>
+      </w:pPr>
+      <w:rPr>
+        <w:rFonts w:ascii="Wingdings" w:hAnsi="Wingdings" w:hint="default"/>
+      </w:rPr>
+    </w:lvl>
+    <w:lvl w:ilvl="5" w:tplc="04090005" w:tentative="1">
+      <w:start w:val="1"/>
+      <w:numFmt w:val="bullet"/>
+      <w:lvlText w:val=""/>
+      <w:lvlJc w:val="left"/>
+      <w:pPr>
+        <w:ind w:left="2520" w:hanging="420"/>
+      </w:pPr>
+      <w:rPr>
+        <w:rFonts w:ascii="Wingdings" w:hAnsi="Wingdings" w:hint="default"/>
+      </w:rPr>
+    </w:lvl>
+    <w:lvl w:ilvl="6" w:tplc="04090001" w:tentative="1">
+      <w:start w:val="1"/>
+      <w:numFmt w:val="bullet"/>
+      <w:lvlText w:val=""/>
+      <w:lvlJc w:val="left"/>
+      <w:pPr>
+        <w:ind w:left="2940" w:hanging="420"/>
+      </w:pPr>
+      <w:rPr>
+        <w:rFonts w:ascii="Wingdings" w:hAnsi="Wingdings" w:hint="default"/>
+      </w:rPr>
+    </w:lvl>
+    <w:lvl w:ilvl="7" w:tplc="04090003" w:tentative="1">
+      <w:start w:val="1"/>
+      <w:numFmt w:val="bullet"/>
+      <w:lvlText w:val=""/>
+      <w:lvlJc w:val="left"/>
+      <w:pPr>
+        <w:ind w:left="3360" w:hanging="420"/>
+      </w:pPr>
+      <w:rPr>
+        <w:rFonts w:ascii="Wingdings" w:hAnsi="Wingdings" w:hint="default"/>
+      </w:rPr>
+    </w:lvl>
+    <w:lvl w:ilvl="8" w:tplc="04090005" w:tentative="1">
+      <w:start w:val="1"/>
+      <w:numFmt w:val="bullet"/>
+      <w:lvlText w:val=""/>
+      <w:lvlJc w:val="left"/>
+      <w:pPr>
+        <w:ind w:left="3780" w:hanging="420"/>
+      </w:pPr>
+      <w:rPr>
+        <w:rFonts w:ascii="Wingdings" w:hAnsi="Wingdings" w:hint="default"/>
+      </w:rPr>
+    </w:lvl>
+  </w:abstractNum>
+  <w:abstractNum w:abstractNumId="2" w15:restartNumberingAfterBreak="0">
     <w:nsid w:val="087803F6"/>
     <w:multiLevelType w:val="hybridMultilevel"/>
     <w:tmpl w:val="B7A24E08"/>
@@ -3496,7 +4265,96 @@
       </w:pPr>
     </w:lvl>
   </w:abstractNum>
-  <w:abstractNum w:abstractNumId="2" w15:restartNumberingAfterBreak="0">
+  <w:abstractNum w:abstractNumId="3" w15:restartNumberingAfterBreak="0">
+    <w:nsid w:val="090C4D95"/>
+    <w:multiLevelType w:val="hybridMultilevel"/>
+    <w:tmpl w:val="B5B8F77C"/>
+    <w:lvl w:ilvl="0" w:tplc="8C8EC05A">
+      <w:start w:val="1"/>
+      <w:numFmt w:val="decimal"/>
+      <w:lvlText w:val="%1."/>
+      <w:lvlJc w:val="left"/>
+      <w:pPr>
+        <w:ind w:left="360" w:hanging="360"/>
+      </w:pPr>
+      <w:rPr>
+        <w:rFonts w:hint="default"/>
+      </w:rPr>
+    </w:lvl>
+    <w:lvl w:ilvl="1" w:tplc="04090019" w:tentative="1">
+      <w:start w:val="1"/>
+      <w:numFmt w:val="lowerLetter"/>
+      <w:lvlText w:val="%2)"/>
+      <w:lvlJc w:val="left"/>
+      <w:pPr>
+        <w:ind w:left="840" w:hanging="420"/>
+      </w:pPr>
+    </w:lvl>
+    <w:lvl w:ilvl="2" w:tplc="0409001B" w:tentative="1">
+      <w:start w:val="1"/>
+      <w:numFmt w:val="lowerRoman"/>
+      <w:lvlText w:val="%3."/>
+      <w:lvlJc w:val="right"/>
+      <w:pPr>
+        <w:ind w:left="1260" w:hanging="420"/>
+      </w:pPr>
+    </w:lvl>
+    <w:lvl w:ilvl="3" w:tplc="0409000F" w:tentative="1">
+      <w:start w:val="1"/>
+      <w:numFmt w:val="decimal"/>
+      <w:lvlText w:val="%4."/>
+      <w:lvlJc w:val="left"/>
+      <w:pPr>
+        <w:ind w:left="1680" w:hanging="420"/>
+      </w:pPr>
+    </w:lvl>
+    <w:lvl w:ilvl="4" w:tplc="04090019" w:tentative="1">
+      <w:start w:val="1"/>
+      <w:numFmt w:val="lowerLetter"/>
+      <w:lvlText w:val="%5)"/>
+      <w:lvlJc w:val="left"/>
+      <w:pPr>
+        <w:ind w:left="2100" w:hanging="420"/>
+      </w:pPr>
+    </w:lvl>
+    <w:lvl w:ilvl="5" w:tplc="0409001B" w:tentative="1">
+      <w:start w:val="1"/>
+      <w:numFmt w:val="lowerRoman"/>
+      <w:lvlText w:val="%6."/>
+      <w:lvlJc w:val="right"/>
+      <w:pPr>
+        <w:ind w:left="2520" w:hanging="420"/>
+      </w:pPr>
+    </w:lvl>
+    <w:lvl w:ilvl="6" w:tplc="0409000F" w:tentative="1">
+      <w:start w:val="1"/>
+      <w:numFmt w:val="decimal"/>
+      <w:lvlText w:val="%7."/>
+      <w:lvlJc w:val="left"/>
+      <w:pPr>
+        <w:ind w:left="2940" w:hanging="420"/>
+      </w:pPr>
+    </w:lvl>
+    <w:lvl w:ilvl="7" w:tplc="04090019" w:tentative="1">
+      <w:start w:val="1"/>
+      <w:numFmt w:val="lowerLetter"/>
+      <w:lvlText w:val="%8)"/>
+      <w:lvlJc w:val="left"/>
+      <w:pPr>
+        <w:ind w:left="3360" w:hanging="420"/>
+      </w:pPr>
+    </w:lvl>
+    <w:lvl w:ilvl="8" w:tplc="0409001B" w:tentative="1">
+      <w:start w:val="1"/>
+      <w:numFmt w:val="lowerRoman"/>
+      <w:lvlText w:val="%9."/>
+      <w:lvlJc w:val="right"/>
+      <w:pPr>
+        <w:ind w:left="3780" w:hanging="420"/>
+      </w:pPr>
+    </w:lvl>
+  </w:abstractNum>
+  <w:abstractNum w:abstractNumId="4" w15:restartNumberingAfterBreak="0">
     <w:nsid w:val="0AD00405"/>
     <w:multiLevelType w:val="hybridMultilevel"/>
     <w:tmpl w:val="D4960C7C"/>
@@ -3585,7 +4443,7 @@
       </w:pPr>
     </w:lvl>
   </w:abstractNum>
-  <w:abstractNum w:abstractNumId="3" w15:restartNumberingAfterBreak="0">
+  <w:abstractNum w:abstractNumId="5" w15:restartNumberingAfterBreak="0">
     <w:nsid w:val="0D412E57"/>
     <w:multiLevelType w:val="hybridMultilevel"/>
     <w:tmpl w:val="55A2A94A"/>
@@ -3674,7 +4532,7 @@
       </w:pPr>
     </w:lvl>
   </w:abstractNum>
-  <w:abstractNum w:abstractNumId="4" w15:restartNumberingAfterBreak="0">
+  <w:abstractNum w:abstractNumId="6" w15:restartNumberingAfterBreak="0">
     <w:nsid w:val="20FC0E46"/>
     <w:multiLevelType w:val="hybridMultilevel"/>
     <w:tmpl w:val="9AB0E6A4"/>
@@ -3763,7 +4621,7 @@
       </w:pPr>
     </w:lvl>
   </w:abstractNum>
-  <w:abstractNum w:abstractNumId="5" w15:restartNumberingAfterBreak="0">
+  <w:abstractNum w:abstractNumId="7" w15:restartNumberingAfterBreak="0">
     <w:nsid w:val="23E12802"/>
     <w:multiLevelType w:val="hybridMultilevel"/>
     <w:tmpl w:val="4AF05338"/>
@@ -3852,7 +4710,7 @@
       </w:pPr>
     </w:lvl>
   </w:abstractNum>
-  <w:abstractNum w:abstractNumId="6" w15:restartNumberingAfterBreak="0">
+  <w:abstractNum w:abstractNumId="8" w15:restartNumberingAfterBreak="0">
     <w:nsid w:val="3078233E"/>
     <w:multiLevelType w:val="hybridMultilevel"/>
     <w:tmpl w:val="2B04A396"/>
@@ -3941,7 +4799,7 @@
       </w:pPr>
     </w:lvl>
   </w:abstractNum>
-  <w:abstractNum w:abstractNumId="7" w15:restartNumberingAfterBreak="0">
+  <w:abstractNum w:abstractNumId="9" w15:restartNumberingAfterBreak="0">
     <w:nsid w:val="34B30574"/>
     <w:multiLevelType w:val="hybridMultilevel"/>
     <w:tmpl w:val="A39ACDB0"/>
@@ -4027,7 +4885,7 @@
       </w:pPr>
     </w:lvl>
   </w:abstractNum>
-  <w:abstractNum w:abstractNumId="8" w15:restartNumberingAfterBreak="0">
+  <w:abstractNum w:abstractNumId="10" w15:restartNumberingAfterBreak="0">
     <w:nsid w:val="3895704B"/>
     <w:multiLevelType w:val="hybridMultilevel"/>
     <w:tmpl w:val="B6F8CF88"/>
@@ -4116,7 +4974,7 @@
       </w:pPr>
     </w:lvl>
   </w:abstractNum>
-  <w:abstractNum w:abstractNumId="9" w15:restartNumberingAfterBreak="0">
+  <w:abstractNum w:abstractNumId="11" w15:restartNumberingAfterBreak="0">
     <w:nsid w:val="3B074790"/>
     <w:multiLevelType w:val="hybridMultilevel"/>
     <w:tmpl w:val="A39ACDB0"/>
@@ -4202,7 +5060,96 @@
       </w:pPr>
     </w:lvl>
   </w:abstractNum>
-  <w:abstractNum w:abstractNumId="10" w15:restartNumberingAfterBreak="0">
+  <w:abstractNum w:abstractNumId="12" w15:restartNumberingAfterBreak="0">
+    <w:nsid w:val="3D0A6DA0"/>
+    <w:multiLevelType w:val="hybridMultilevel"/>
+    <w:tmpl w:val="D71604E4"/>
+    <w:lvl w:ilvl="0" w:tplc="DBD657CE">
+      <w:start w:val="1"/>
+      <w:numFmt w:val="decimal"/>
+      <w:lvlText w:val="%1."/>
+      <w:lvlJc w:val="left"/>
+      <w:pPr>
+        <w:ind w:left="360" w:hanging="360"/>
+      </w:pPr>
+      <w:rPr>
+        <w:rFonts w:hint="default"/>
+      </w:rPr>
+    </w:lvl>
+    <w:lvl w:ilvl="1" w:tplc="04090019" w:tentative="1">
+      <w:start w:val="1"/>
+      <w:numFmt w:val="lowerLetter"/>
+      <w:lvlText w:val="%2)"/>
+      <w:lvlJc w:val="left"/>
+      <w:pPr>
+        <w:ind w:left="840" w:hanging="420"/>
+      </w:pPr>
+    </w:lvl>
+    <w:lvl w:ilvl="2" w:tplc="0409001B" w:tentative="1">
+      <w:start w:val="1"/>
+      <w:numFmt w:val="lowerRoman"/>
+      <w:lvlText w:val="%3."/>
+      <w:lvlJc w:val="right"/>
+      <w:pPr>
+        <w:ind w:left="1260" w:hanging="420"/>
+      </w:pPr>
+    </w:lvl>
+    <w:lvl w:ilvl="3" w:tplc="0409000F" w:tentative="1">
+      <w:start w:val="1"/>
+      <w:numFmt w:val="decimal"/>
+      <w:lvlText w:val="%4."/>
+      <w:lvlJc w:val="left"/>
+      <w:pPr>
+        <w:ind w:left="1680" w:hanging="420"/>
+      </w:pPr>
+    </w:lvl>
+    <w:lvl w:ilvl="4" w:tplc="04090019" w:tentative="1">
+      <w:start w:val="1"/>
+      <w:numFmt w:val="lowerLetter"/>
+      <w:lvlText w:val="%5)"/>
+      <w:lvlJc w:val="left"/>
+      <w:pPr>
+        <w:ind w:left="2100" w:hanging="420"/>
+      </w:pPr>
+    </w:lvl>
+    <w:lvl w:ilvl="5" w:tplc="0409001B" w:tentative="1">
+      <w:start w:val="1"/>
+      <w:numFmt w:val="lowerRoman"/>
+      <w:lvlText w:val="%6."/>
+      <w:lvlJc w:val="right"/>
+      <w:pPr>
+        <w:ind w:left="2520" w:hanging="420"/>
+      </w:pPr>
+    </w:lvl>
+    <w:lvl w:ilvl="6" w:tplc="0409000F" w:tentative="1">
+      <w:start w:val="1"/>
+      <w:numFmt w:val="decimal"/>
+      <w:lvlText w:val="%7."/>
+      <w:lvlJc w:val="left"/>
+      <w:pPr>
+        <w:ind w:left="2940" w:hanging="420"/>
+      </w:pPr>
+    </w:lvl>
+    <w:lvl w:ilvl="7" w:tplc="04090019" w:tentative="1">
+      <w:start w:val="1"/>
+      <w:numFmt w:val="lowerLetter"/>
+      <w:lvlText w:val="%8)"/>
+      <w:lvlJc w:val="left"/>
+      <w:pPr>
+        <w:ind w:left="3360" w:hanging="420"/>
+      </w:pPr>
+    </w:lvl>
+    <w:lvl w:ilvl="8" w:tplc="0409001B" w:tentative="1">
+      <w:start w:val="1"/>
+      <w:numFmt w:val="lowerRoman"/>
+      <w:lvlText w:val="%9."/>
+      <w:lvlJc w:val="right"/>
+      <w:pPr>
+        <w:ind w:left="3780" w:hanging="420"/>
+      </w:pPr>
+    </w:lvl>
+  </w:abstractNum>
+  <w:abstractNum w:abstractNumId="13" w15:restartNumberingAfterBreak="0">
     <w:nsid w:val="3E574925"/>
     <w:multiLevelType w:val="hybridMultilevel"/>
     <w:tmpl w:val="ABA41D9C"/>
@@ -4288,7 +5235,7 @@
       </w:pPr>
     </w:lvl>
   </w:abstractNum>
-  <w:abstractNum w:abstractNumId="11" w15:restartNumberingAfterBreak="0">
+  <w:abstractNum w:abstractNumId="14" w15:restartNumberingAfterBreak="0">
     <w:nsid w:val="5A3327B2"/>
     <w:multiLevelType w:val="hybridMultilevel"/>
     <w:tmpl w:val="BA586588"/>
@@ -4377,7 +5324,7 @@
       </w:pPr>
     </w:lvl>
   </w:abstractNum>
-  <w:abstractNum w:abstractNumId="12" w15:restartNumberingAfterBreak="0">
+  <w:abstractNum w:abstractNumId="15" w15:restartNumberingAfterBreak="0">
     <w:nsid w:val="60667953"/>
     <w:multiLevelType w:val="hybridMultilevel"/>
     <w:tmpl w:val="5DA855BC"/>
@@ -4466,44 +5413,145 @@
       </w:pPr>
     </w:lvl>
   </w:abstractNum>
+  <w:abstractNum w:abstractNumId="16" w15:restartNumberingAfterBreak="0">
+    <w:nsid w:val="7A305391"/>
+    <w:multiLevelType w:val="hybridMultilevel"/>
+    <w:tmpl w:val="BBBA6B06"/>
+    <w:lvl w:ilvl="0" w:tplc="D2E09508">
+      <w:start w:val="1"/>
+      <w:numFmt w:val="decimal"/>
+      <w:lvlText w:val="%1."/>
+      <w:lvlJc w:val="left"/>
+      <w:pPr>
+        <w:ind w:left="360" w:hanging="360"/>
+      </w:pPr>
+      <w:rPr>
+        <w:rFonts w:hint="default"/>
+      </w:rPr>
+    </w:lvl>
+    <w:lvl w:ilvl="1" w:tplc="04090019" w:tentative="1">
+      <w:start w:val="1"/>
+      <w:numFmt w:val="lowerLetter"/>
+      <w:lvlText w:val="%2)"/>
+      <w:lvlJc w:val="left"/>
+      <w:pPr>
+        <w:ind w:left="840" w:hanging="420"/>
+      </w:pPr>
+    </w:lvl>
+    <w:lvl w:ilvl="2" w:tplc="0409001B" w:tentative="1">
+      <w:start w:val="1"/>
+      <w:numFmt w:val="lowerRoman"/>
+      <w:lvlText w:val="%3."/>
+      <w:lvlJc w:val="right"/>
+      <w:pPr>
+        <w:ind w:left="1260" w:hanging="420"/>
+      </w:pPr>
+    </w:lvl>
+    <w:lvl w:ilvl="3" w:tplc="0409000F" w:tentative="1">
+      <w:start w:val="1"/>
+      <w:numFmt w:val="decimal"/>
+      <w:lvlText w:val="%4."/>
+      <w:lvlJc w:val="left"/>
+      <w:pPr>
+        <w:ind w:left="1680" w:hanging="420"/>
+      </w:pPr>
+    </w:lvl>
+    <w:lvl w:ilvl="4" w:tplc="04090019" w:tentative="1">
+      <w:start w:val="1"/>
+      <w:numFmt w:val="lowerLetter"/>
+      <w:lvlText w:val="%5)"/>
+      <w:lvlJc w:val="left"/>
+      <w:pPr>
+        <w:ind w:left="2100" w:hanging="420"/>
+      </w:pPr>
+    </w:lvl>
+    <w:lvl w:ilvl="5" w:tplc="0409001B" w:tentative="1">
+      <w:start w:val="1"/>
+      <w:numFmt w:val="lowerRoman"/>
+      <w:lvlText w:val="%6."/>
+      <w:lvlJc w:val="right"/>
+      <w:pPr>
+        <w:ind w:left="2520" w:hanging="420"/>
+      </w:pPr>
+    </w:lvl>
+    <w:lvl w:ilvl="6" w:tplc="0409000F" w:tentative="1">
+      <w:start w:val="1"/>
+      <w:numFmt w:val="decimal"/>
+      <w:lvlText w:val="%7."/>
+      <w:lvlJc w:val="left"/>
+      <w:pPr>
+        <w:ind w:left="2940" w:hanging="420"/>
+      </w:pPr>
+    </w:lvl>
+    <w:lvl w:ilvl="7" w:tplc="04090019" w:tentative="1">
+      <w:start w:val="1"/>
+      <w:numFmt w:val="lowerLetter"/>
+      <w:lvlText w:val="%8)"/>
+      <w:lvlJc w:val="left"/>
+      <w:pPr>
+        <w:ind w:left="3360" w:hanging="420"/>
+      </w:pPr>
+    </w:lvl>
+    <w:lvl w:ilvl="8" w:tplc="0409001B" w:tentative="1">
+      <w:start w:val="1"/>
+      <w:numFmt w:val="lowerRoman"/>
+      <w:lvlText w:val="%9."/>
+      <w:lvlJc w:val="right"/>
+      <w:pPr>
+        <w:ind w:left="3780" w:hanging="420"/>
+      </w:pPr>
+    </w:lvl>
+  </w:abstractNum>
   <w:num w:numId="1">
-    <w:abstractNumId w:val="3"/>
+    <w:abstractNumId w:val="5"/>
   </w:num>
   <w:num w:numId="2">
-    <w:abstractNumId w:val="2"/>
+    <w:abstractNumId w:val="4"/>
   </w:num>
   <w:num w:numId="3">
-    <w:abstractNumId w:val="5"/>
+    <w:abstractNumId w:val="7"/>
   </w:num>
   <w:num w:numId="4">
-    <w:abstractNumId w:val="4"/>
+    <w:abstractNumId w:val="6"/>
   </w:num>
   <w:num w:numId="5">
-    <w:abstractNumId w:val="8"/>
+    <w:abstractNumId w:val="10"/>
   </w:num>
   <w:num w:numId="6">
     <w:abstractNumId w:val="0"/>
   </w:num>
   <w:num w:numId="7">
-    <w:abstractNumId w:val="10"/>
+    <w:abstractNumId w:val="13"/>
   </w:num>
   <w:num w:numId="8">
-    <w:abstractNumId w:val="7"/>
+    <w:abstractNumId w:val="9"/>
   </w:num>
   <w:num w:numId="9">
-    <w:abstractNumId w:val="9"/>
+    <w:abstractNumId w:val="11"/>
   </w:num>
   <w:num w:numId="10">
-    <w:abstractNumId w:val="6"/>
+    <w:abstractNumId w:val="8"/>
   </w:num>
   <w:num w:numId="11">
+    <w:abstractNumId w:val="15"/>
+  </w:num>
+  <w:num w:numId="12">
+    <w:abstractNumId w:val="2"/>
+  </w:num>
+  <w:num w:numId="13">
+    <w:abstractNumId w:val="14"/>
+  </w:num>
+  <w:num w:numId="14">
+    <w:abstractNumId w:val="3"/>
+  </w:num>
+  <w:num w:numId="15">
+    <w:abstractNumId w:val="16"/>
+  </w:num>
+  <w:num w:numId="16">
     <w:abstractNumId w:val="12"/>
   </w:num>
-  <w:num w:numId="12">
+  <w:num w:numId="17">
     <w:abstractNumId w:val="1"/>
-  </w:num>
-  <w:num w:numId="13">
-    <w:abstractNumId w:val="11"/>
   </w:num>
 </w:numbering>
 </file>
@@ -4984,6 +6032,41 @@
       </w:tblBorders>
     </w:tblPr>
   </w:style>
+  <w:style w:type="character" w:styleId="a7">
+    <w:name w:val="Hyperlink"/>
+    <w:basedOn w:val="a0"/>
+    <w:uiPriority w:val="99"/>
+    <w:unhideWhenUsed/>
+    <w:rsid w:val="00FF408A"/>
+    <w:rPr>
+      <w:color w:val="0563C1" w:themeColor="hyperlink"/>
+      <w:u w:val="single"/>
+    </w:rPr>
+  </w:style>
+  <w:style w:type="character" w:styleId="a8">
+    <w:name w:val="Unresolved Mention"/>
+    <w:basedOn w:val="a0"/>
+    <w:uiPriority w:val="99"/>
+    <w:semiHidden/>
+    <w:unhideWhenUsed/>
+    <w:rsid w:val="00FF408A"/>
+    <w:rPr>
+      <w:color w:val="605E5C"/>
+      <w:shd w:val="clear" w:color="auto" w:fill="E1DFDD"/>
+    </w:rPr>
+  </w:style>
+  <w:style w:type="character" w:styleId="a9">
+    <w:name w:val="FollowedHyperlink"/>
+    <w:basedOn w:val="a0"/>
+    <w:uiPriority w:val="99"/>
+    <w:semiHidden/>
+    <w:unhideWhenUsed/>
+    <w:rsid w:val="00FF408A"/>
+    <w:rPr>
+      <w:color w:val="954F72" w:themeColor="followedHyperlink"/>
+      <w:u w:val="single"/>
+    </w:rPr>
+  </w:style>
 </w:styles>
 </file>
 
@@ -5280,4 +6363,16 @@
     </a:ext>
   </a:extLst>
 </a:theme>
+</file>
+
+<file path=customXml/item1.xml><?xml version="1.0" encoding="utf-8"?>
+<b:Sources xmlns:b="http://schemas.openxmlformats.org/officeDocument/2006/bibliography" xmlns="http://schemas.openxmlformats.org/officeDocument/2006/bibliography" SelectedStyle="\APASixthEditionOfficeOnline.xsl" StyleName="APA" Version="6"/>
+</file>
+
+<file path=customXml/itemProps1.xml><?xml version="1.0" encoding="utf-8"?>
+<ds:datastoreItem xmlns:ds="http://schemas.openxmlformats.org/officeDocument/2006/customXml" ds:itemID="{B2EEF437-E6D6-420C-8D3D-07E012C31FCE}">
+  <ds:schemaRefs>
+    <ds:schemaRef ds:uri="http://schemas.openxmlformats.org/officeDocument/2006/bibliography"/>
+  </ds:schemaRefs>
+</ds:datastoreItem>
 </file>
</xml_diff>

<commit_message>
2 finished right now
</commit_message>
<xml_diff>
--- a/Leetcode笔记.docx
+++ b/Leetcode笔记.docx
@@ -13737,9 +13737,6 @@
     <w:p>
       <w:pPr>
         <w:ind w:firstLineChars="0" w:firstLine="0"/>
-        <w:rPr>
-          <w:rFonts w:hint="eastAsia"/>
-        </w:rPr>
       </w:pPr>
     </w:p>
     <w:p>
@@ -14059,9 +14056,6 @@
     <w:p>
       <w:pPr>
         <w:ind w:firstLineChars="0" w:firstLine="0"/>
-        <w:rPr>
-          <w:rFonts w:hint="eastAsia"/>
-        </w:rPr>
       </w:pPr>
     </w:p>
     <w:p>
@@ -14078,9 +14072,6 @@
     <w:p>
       <w:pPr>
         <w:ind w:firstLineChars="0" w:firstLine="0"/>
-        <w:rPr>
-          <w:rFonts w:hint="eastAsia"/>
-        </w:rPr>
       </w:pPr>
       <w:r>
         <w:rPr>
@@ -14164,16 +14155,12 @@
     <w:p>
       <w:pPr>
         <w:ind w:firstLineChars="0" w:firstLine="0"/>
-        <w:rPr>
-          <w:rFonts w:hint="eastAsia"/>
-        </w:rPr>
-      </w:pPr>
-    </w:p>
-    <w:p>
-      <w:pPr>
-        <w:ind w:firstLineChars="0" w:firstLine="0"/>
-        <w:rPr>
-          <w:rFonts w:hint="eastAsia"/>
+      </w:pPr>
+    </w:p>
+    <w:p>
+      <w:pPr>
+        <w:ind w:firstLineChars="0" w:firstLine="0"/>
+        <w:rPr>
           <w:b/>
           <w:bCs/>
         </w:rPr>
@@ -14467,6 +14454,230 @@
           <w:rFonts w:hint="eastAsia"/>
         </w:rPr>
         <w:t>该方法时间复杂度O（N），空间O（1）。</w:t>
+      </w:r>
+    </w:p>
+    <w:p>
+      <w:pPr>
+        <w:ind w:firstLineChars="0" w:firstLine="0"/>
+      </w:pPr>
+    </w:p>
+    <w:p>
+      <w:pPr>
+        <w:ind w:firstLineChars="0" w:firstLine="0"/>
+      </w:pPr>
+    </w:p>
+    <w:p>
+      <w:pPr>
+        <w:ind w:firstLineChars="0" w:firstLine="0"/>
+        <w:rPr>
+          <w:rFonts w:hint="eastAsia"/>
+        </w:rPr>
+      </w:pPr>
+    </w:p>
+    <w:p>
+      <w:pPr>
+        <w:ind w:firstLineChars="0" w:firstLine="0"/>
+      </w:pPr>
+      <w:r>
+        <w:t>2024年11月30日星期六</w:t>
+      </w:r>
+    </w:p>
+    <w:p>
+      <w:pPr>
+        <w:ind w:firstLineChars="0" w:firstLine="0"/>
+      </w:pPr>
+      <w:r>
+        <w:rPr>
+          <w:rFonts w:hint="eastAsia"/>
+        </w:rPr>
+        <w:t>[</w:t>
+      </w:r>
+      <w:r>
+        <w:t>249] Group Shifted Strings</w:t>
+      </w:r>
+    </w:p>
+    <w:p>
+      <w:pPr>
+        <w:ind w:firstLineChars="0" w:firstLine="0"/>
+      </w:pPr>
+      <w:r>
+        <w:rPr>
+          <w:rFonts w:hint="eastAsia"/>
+        </w:rPr>
+        <w:t>给一组字符串，将可以通过左右偏移操作生成的字符串归类，返回归类后的字符串组。</w:t>
+      </w:r>
+    </w:p>
+    <w:p>
+      <w:pPr>
+        <w:ind w:firstLineChars="0" w:firstLine="0"/>
+      </w:pPr>
+    </w:p>
+    <w:p>
+      <w:pPr>
+        <w:ind w:firstLineChars="0" w:firstLine="0"/>
+      </w:pPr>
+      <w:r>
+        <w:rPr>
+          <w:rFonts w:hint="eastAsia"/>
+        </w:rPr>
+        <w:t>这道</w:t>
+      </w:r>
+      <w:proofErr w:type="gramStart"/>
+      <w:r>
+        <w:rPr>
+          <w:rFonts w:hint="eastAsia"/>
+        </w:rPr>
+        <w:t>题比较</w:t>
+      </w:r>
+      <w:proofErr w:type="gramEnd"/>
+      <w:r>
+        <w:rPr>
+          <w:rFonts w:hint="eastAsia"/>
+        </w:rPr>
+        <w:t>直观的想法就是将每个字符串的相对偏移量作为键存入哈希表即可。</w:t>
+      </w:r>
+      <w:r>
+        <w:rPr>
+          <w:rFonts w:hint="eastAsia"/>
+        </w:rPr>
+        <w:t>键的构造是：逐个字符与首个字符差值+</w:t>
+      </w:r>
+      <w:r>
+        <w:t>26</w:t>
+      </w:r>
+      <w:r>
+        <w:rPr>
+          <w:rFonts w:hint="eastAsia"/>
+        </w:rPr>
+        <w:t>后和2</w:t>
+      </w:r>
+      <w:r>
+        <w:t>6</w:t>
+      </w:r>
+      <w:r>
+        <w:rPr>
+          <w:rFonts w:hint="eastAsia"/>
+        </w:rPr>
+        <w:t>取余，这样保证得到的便宜量是小于2</w:t>
+      </w:r>
+      <w:r>
+        <w:t>6</w:t>
+      </w:r>
+      <w:r>
+        <w:rPr>
+          <w:rFonts w:hint="eastAsia"/>
+        </w:rPr>
+        <w:t>的正整数。将其用某符号隔开后转换为string便得到了键。</w:t>
+      </w:r>
+    </w:p>
+    <w:p>
+      <w:pPr>
+        <w:ind w:firstLineChars="0" w:firstLine="0"/>
+      </w:pPr>
+    </w:p>
+    <w:p>
+      <w:pPr>
+        <w:ind w:firstLineChars="0" w:firstLine="0"/>
+      </w:pPr>
+      <w:r>
+        <w:rPr>
+          <w:rFonts w:hint="eastAsia"/>
+        </w:rPr>
+        <w:t>[</w:t>
+      </w:r>
+      <w:r>
+        <w:t>253] Meeting Rooms II</w:t>
+      </w:r>
+    </w:p>
+    <w:p>
+      <w:pPr>
+        <w:ind w:firstLineChars="0" w:firstLine="0"/>
+      </w:pPr>
+      <w:r>
+        <w:rPr>
+          <w:rFonts w:hint="eastAsia"/>
+        </w:rPr>
+        <w:t>给一系列会议起始时间，问最少需要多少个会议室</w:t>
+      </w:r>
+    </w:p>
+    <w:p>
+      <w:pPr>
+        <w:ind w:firstLineChars="0" w:firstLine="0"/>
+      </w:pPr>
+    </w:p>
+    <w:p>
+      <w:pPr>
+        <w:ind w:firstLineChars="0" w:firstLine="0"/>
+      </w:pPr>
+      <w:r>
+        <w:rPr>
+          <w:rFonts w:hint="eastAsia"/>
+        </w:rPr>
+        <w:t>两个方法时间复杂度都是O（</w:t>
+      </w:r>
+      <w:proofErr w:type="spellStart"/>
+      <w:r>
+        <w:rPr>
+          <w:rFonts w:hint="eastAsia"/>
+        </w:rPr>
+        <w:t>Nlog</w:t>
+      </w:r>
+      <w:proofErr w:type="spellEnd"/>
+      <w:r>
+        <w:rPr>
+          <w:rFonts w:hint="eastAsia"/>
+        </w:rPr>
+        <w:t xml:space="preserve"> N），空间复杂度都是O（N）。第一种是将会议按照起始时间排序后压入</w:t>
+      </w:r>
+      <w:proofErr w:type="spellStart"/>
+      <w:r>
+        <w:rPr>
+          <w:rFonts w:hint="eastAsia"/>
+        </w:rPr>
+        <w:t>minPQ</w:t>
+      </w:r>
+      <w:proofErr w:type="spellEnd"/>
+      <w:r>
+        <w:rPr>
+          <w:rFonts w:hint="eastAsia"/>
+        </w:rPr>
+        <w:t>，</w:t>
+      </w:r>
+      <w:r>
+        <w:rPr>
+          <w:rFonts w:hint="eastAsia"/>
+        </w:rPr>
+        <w:t>PQ中</w:t>
+      </w:r>
+      <w:proofErr w:type="gramStart"/>
+      <w:r>
+        <w:rPr>
+          <w:rFonts w:hint="eastAsia"/>
+        </w:rPr>
+        <w:t>按结束</w:t>
+      </w:r>
+      <w:proofErr w:type="gramEnd"/>
+      <w:r>
+        <w:rPr>
+          <w:rFonts w:hint="eastAsia"/>
+        </w:rPr>
+        <w:t>时间排序，遍历数组时若当前开始时间晚于PQ顶的结束时间，则将其poll，代表会议室可以复用，最后返回PQ大小即需要会议室数量。第二种方法是将起始和结束时间分别排序，用两个指针遍历，其中for循环遍历起始时间，然后若遇到当前起始时间晚于当前结束时间，则会议室数量减1并结束时间加1，然后无论如何让会议室加1，最后返回会议室数量即可。</w:t>
+      </w:r>
+    </w:p>
+    <w:p>
+      <w:pPr>
+        <w:ind w:firstLineChars="0" w:firstLine="0"/>
+      </w:pPr>
+    </w:p>
+    <w:p>
+      <w:pPr>
+        <w:ind w:firstLineChars="0" w:firstLine="0"/>
+      </w:pPr>
+      <w:r>
+        <w:rPr>
+          <w:rFonts w:hint="eastAsia"/>
+        </w:rPr>
+        <w:t>这两个方法的逻辑都是，每遇到一个起始时间就生成一个新的会议室，这时检查最早结束的会议，看是否存在会议室复用，若有则将新会议室减去，否则直接move到下一个会议即可。</w:t>
       </w:r>
     </w:p>
     <w:p>

</xml_diff>